<commit_message>
updated text with result of increasing the number of filters
</commit_message>
<xml_diff>
--- a/Assignment 2/approach.docx
+++ b/Assignment 2/approach.docx
@@ -496,6 +496,12 @@
         <w:rPr>
           <w:lang w:val="en-US"/>
         </w:rPr>
+        <w:t>[</w:t>
+      </w:r>
+      <w:r>
+        <w:rPr>
+          <w:lang w:val="en-US"/>
+        </w:rPr>
         <w:fldChar w:fldCharType="begin"/>
       </w:r>
       <w:r>
@@ -538,6 +544,12 @@
         <w:rPr>
           <w:lang w:val="en-US"/>
         </w:rPr>
+        <w:t>]</w:t>
+      </w:r>
+      <w:r>
+        <w:rPr>
+          <w:lang w:val="en-US"/>
+        </w:rPr>
         <w:t>.</w:t>
       </w:r>
       <w:r>
@@ -748,25 +760,25 @@
         <w:rPr>
           <w:lang w:val="en-US"/>
         </w:rPr>
-        <w:t xml:space="preserve">for batch size 32 we get a good accuracy, where the model achieved the best result with 75 epochs and overfit at 100 </w:t>
-      </w:r>
-      <w:r>
-        <w:rPr>
-          <w:lang w:val="en-US"/>
-        </w:rPr>
-        <w:t>epochs,</w:t>
-      </w:r>
-      <w:r>
-        <w:rPr>
-          <w:lang w:val="en-US"/>
-        </w:rPr>
-        <w:t xml:space="preserve"> thus we will use batch size 32 </w:t>
-      </w:r>
-      <w:r>
-        <w:rPr>
-          <w:lang w:val="en-US"/>
-        </w:rPr>
-        <w:t>in further test in order to increase the accuracy.</w:t>
+        <w:t xml:space="preserve">for batch size 32 we </w:t>
+      </w:r>
+      <w:r>
+        <w:rPr>
+          <w:lang w:val="en-US"/>
+        </w:rPr>
+        <w:t>got</w:t>
+      </w:r>
+      <w:r>
+        <w:rPr>
+          <w:lang w:val="en-US"/>
+        </w:rPr>
+        <w:t xml:space="preserve"> a good accuracy, where the model achieved the best result with 75 epochs and overfit at 100 </w:t>
+      </w:r>
+      <w:r>
+        <w:rPr>
+          <w:lang w:val="en-US"/>
+        </w:rPr>
+        <w:t>epochs.</w:t>
       </w:r>
     </w:p>
     <w:p>
@@ -891,6 +903,7 @@
           <w:noProof/>
           <w:lang w:val="en-US"/>
         </w:rPr>
+        <w:lastRenderedPageBreak/>
         <w:drawing>
           <wp:inline distT="0" distB="0" distL="0" distR="0" wp14:anchorId="5B89D466" wp14:editId="39808BC4">
             <wp:extent cx="3665538" cy="2202371"/>
@@ -1014,7 +1027,19 @@
         <w:rPr>
           <w:lang w:val="en-US"/>
         </w:rPr>
-        <w:t>As our goal is to find the highest accuracy</w:t>
+        <w:t>As our goal is to find the highest</w:t>
+      </w:r>
+      <w:r>
+        <w:rPr>
+          <w:lang w:val="en-US"/>
+        </w:rPr>
+        <w:t xml:space="preserve"> possible</w:t>
+      </w:r>
+      <w:r>
+        <w:rPr>
+          <w:lang w:val="en-US"/>
+        </w:rPr>
+        <w:t xml:space="preserve"> accuracy</w:t>
       </w:r>
       <w:r>
         <w:rPr>
@@ -1110,7 +1135,19 @@
         <w:rPr>
           <w:lang w:val="en-US"/>
         </w:rPr>
-        <w:t>, which helps us to compare them and decide which configuration to discard</w:t>
+        <w:t>, which helps us to compare them and decide which configuration to</w:t>
+      </w:r>
+      <w:r>
+        <w:rPr>
+          <w:lang w:val="en-US"/>
+        </w:rPr>
+        <w:t xml:space="preserve"> take and to</w:t>
+      </w:r>
+      <w:r>
+        <w:rPr>
+          <w:lang w:val="en-US"/>
+        </w:rPr>
+        <w:t xml:space="preserve"> discard</w:t>
       </w:r>
       <w:r>
         <w:rPr>
@@ -1214,9 +1251,9 @@
           <w:noProof/>
         </w:rPr>
         <w:drawing>
-          <wp:inline distT="0" distB="0" distL="0" distR="0" wp14:anchorId="72CFF026" wp14:editId="7158313A">
-            <wp:extent cx="5105842" cy="3299746"/>
-            <wp:effectExtent l="0" t="0" r="0" b="0"/>
+          <wp:inline distT="0" distB="0" distL="0" distR="0" wp14:anchorId="72CFF026" wp14:editId="0B3FB7DE">
+            <wp:extent cx="3763218" cy="2432050"/>
+            <wp:effectExtent l="0" t="0" r="8890" b="6350"/>
             <wp:docPr id="8" name="Grafik 8"/>
             <wp:cNvGraphicFramePr>
               <a:graphicFrameLocks xmlns:a="http://schemas.openxmlformats.org/drawingml/2006/main" noChangeAspect="1"/>
@@ -1243,7 +1280,7 @@
                   <pic:spPr>
                     <a:xfrm>
                       <a:off x="0" y="0"/>
-                      <a:ext cx="5105842" cy="3299746"/>
+                      <a:ext cx="3782189" cy="2444310"/>
                     </a:xfrm>
                     <a:prstGeom prst="rect">
                       <a:avLst/>
@@ -1350,7 +1387,7 @@
           <w:lang w:val="en-US"/>
         </w:rPr>
         <w:lastRenderedPageBreak/>
-        <w:t>Search correlation of</w:t>
+        <w:t>Find good value for</w:t>
       </w:r>
       <w:r>
         <w:rPr>
@@ -1364,7 +1401,7 @@
           <w:b/>
           <w:lang w:val="en-US"/>
         </w:rPr>
-        <w:t>number of filters in the convolution layer</w:t>
+        <w:t>number of filters</w:t>
       </w:r>
     </w:p>
     <w:p>
@@ -1397,7 +1434,23 @@
           <w:color w:val="000000"/>
           <w:lang w:val="en-US" w:eastAsia="de-AT"/>
         </w:rPr>
-        <w:t xml:space="preserve">trying out to find the optimal </w:t>
+        <w:t xml:space="preserve">trying to find </w:t>
+      </w:r>
+      <w:r>
+        <w:rPr>
+          <w:rFonts w:ascii="Calibri" w:eastAsia="Times New Roman" w:hAnsi="Calibri" w:cs="Calibri"/>
+          <w:color w:val="000000"/>
+          <w:lang w:val="en-US" w:eastAsia="de-AT"/>
+        </w:rPr>
+        <w:t xml:space="preserve">out </w:t>
+      </w:r>
+      <w:r>
+        <w:rPr>
+          <w:rFonts w:ascii="Calibri" w:eastAsia="Times New Roman" w:hAnsi="Calibri" w:cs="Calibri"/>
+          <w:color w:val="000000"/>
+          <w:lang w:val="en-US" w:eastAsia="de-AT"/>
+        </w:rPr>
+        <w:t xml:space="preserve">the optimal </w:t>
       </w:r>
       <w:r>
         <w:rPr>
@@ -1562,7 +1615,13 @@
         <w:rPr>
           <w:lang w:val="en-US"/>
         </w:rPr>
-        <w:t>Increasing</w:t>
+        <w:t>By i</w:t>
+      </w:r>
+      <w:r>
+        <w:rPr>
+          <w:lang w:val="en-US"/>
+        </w:rPr>
+        <w:t>ncreasing</w:t>
       </w:r>
       <w:r>
         <w:rPr>
@@ -1724,55 +1783,25 @@
         <w:rPr>
           <w:lang w:val="en-US"/>
         </w:rPr>
-        <w:t xml:space="preserve">, this means by increasing the number of filters more </w:t>
-      </w:r>
-      <w:r>
-        <w:rPr>
-          <w:lang w:val="en-US"/>
-        </w:rPr>
-        <w:t xml:space="preserve">features could be </w:t>
-      </w:r>
-      <w:r>
-        <w:rPr>
-          <w:lang w:val="en-US"/>
-        </w:rPr>
-        <w:t>extracted</w:t>
-      </w:r>
-      <w:r>
-        <w:rPr>
-          <w:lang w:val="en-US"/>
-        </w:rPr>
-        <w:t>, which helps our model to make better prediction</w:t>
-      </w:r>
-      <w:r>
-        <w:rPr>
-          <w:lang w:val="en-US"/>
-        </w:rPr>
-        <w:t xml:space="preserve">. As the highest accuracy for batch size 32 </w:t>
-      </w:r>
-      <w:r>
-        <w:rPr>
-          <w:lang w:val="en-US"/>
-        </w:rPr>
-        <w:t>was</w:t>
-      </w:r>
-      <w:r>
-        <w:rPr>
-          <w:lang w:val="en-US"/>
-        </w:rPr>
-        <w:t xml:space="preserve"> with 75</w:t>
-      </w:r>
-      <w:r>
-        <w:rPr>
-          <w:lang w:val="en-US"/>
-        </w:rPr>
-        <w:t xml:space="preserve"> epochs</w:t>
-      </w:r>
-      <w:r>
-        <w:rPr>
-          <w:lang w:val="en-US"/>
-        </w:rPr>
-        <w:t>, which can be seen in</w:t>
+        <w:t>. T</w:t>
+      </w:r>
+      <w:r>
+        <w:rPr>
+          <w:lang w:val="en-US"/>
+        </w:rPr>
+        <w:t xml:space="preserve">his means </w:t>
+      </w:r>
+      <w:r>
+        <w:rPr>
+          <w:lang w:val="en-US"/>
+        </w:rPr>
+        <w:t xml:space="preserve">as </w:t>
+      </w:r>
+      <w:r>
+        <w:rPr>
+          <w:lang w:val="en-US"/>
+        </w:rPr>
+        <w:t>the number of filters</w:t>
       </w:r>
       <w:r>
         <w:rPr>
@@ -1784,6 +1813,132 @@
         <w:rPr>
           <w:lang w:val="en-US"/>
         </w:rPr>
+        <w:t>increas</w:t>
+      </w:r>
+      <w:r>
+        <w:rPr>
+          <w:lang w:val="en-US"/>
+        </w:rPr>
+        <w:t>es</w:t>
+      </w:r>
+      <w:r>
+        <w:rPr>
+          <w:lang w:val="en-US"/>
+        </w:rPr>
+        <w:t xml:space="preserve"> </w:t>
+      </w:r>
+      <w:r>
+        <w:rPr>
+          <w:lang w:val="en-US"/>
+        </w:rPr>
+        <w:t xml:space="preserve">our model </w:t>
+      </w:r>
+      <w:r>
+        <w:rPr>
+          <w:lang w:val="en-US"/>
+        </w:rPr>
+        <w:t>can</w:t>
+      </w:r>
+      <w:r>
+        <w:rPr>
+          <w:lang w:val="en-US"/>
+        </w:rPr>
+        <w:t xml:space="preserve"> make better prediction</w:t>
+      </w:r>
+      <w:r>
+        <w:rPr>
+          <w:lang w:val="en-US"/>
+        </w:rPr>
+        <w:t>s</w:t>
+      </w:r>
+      <w:r>
+        <w:rPr>
+          <w:lang w:val="en-US"/>
+        </w:rPr>
+        <w:t xml:space="preserve">, </w:t>
+      </w:r>
+      <w:r>
+        <w:rPr>
+          <w:lang w:val="en-US"/>
+        </w:rPr>
+        <w:t>because</w:t>
+      </w:r>
+      <w:r>
+        <w:rPr>
+          <w:lang w:val="en-US"/>
+        </w:rPr>
+        <w:t xml:space="preserve"> </w:t>
+      </w:r>
+      <w:r>
+        <w:rPr>
+          <w:lang w:val="en-US"/>
+        </w:rPr>
+        <w:t xml:space="preserve">probably </w:t>
+      </w:r>
+      <w:r>
+        <w:rPr>
+          <w:lang w:val="en-US"/>
+        </w:rPr>
+        <w:t xml:space="preserve">more </w:t>
+      </w:r>
+      <w:r>
+        <w:rPr>
+          <w:lang w:val="en-US"/>
+        </w:rPr>
+        <w:t xml:space="preserve">descriptive </w:t>
+      </w:r>
+      <w:r>
+        <w:rPr>
+          <w:lang w:val="en-US"/>
+        </w:rPr>
+        <w:t>features in the image</w:t>
+      </w:r>
+      <w:r>
+        <w:rPr>
+          <w:lang w:val="en-US"/>
+        </w:rPr>
+        <w:t>s</w:t>
+      </w:r>
+      <w:r>
+        <w:rPr>
+          <w:lang w:val="en-US"/>
+        </w:rPr>
+        <w:t xml:space="preserve"> </w:t>
+      </w:r>
+      <w:r>
+        <w:rPr>
+          <w:lang w:val="en-US"/>
+        </w:rPr>
+        <w:t>are</w:t>
+      </w:r>
+      <w:r>
+        <w:rPr>
+          <w:lang w:val="en-US"/>
+        </w:rPr>
+        <w:t xml:space="preserve"> found</w:t>
+      </w:r>
+      <w:r>
+        <w:rPr>
+          <w:lang w:val="en-US"/>
+        </w:rPr>
+        <w:t>.</w:t>
+      </w:r>
+      <w:r>
+        <w:rPr>
+          <w:lang w:val="en-US"/>
+        </w:rPr>
+        <w:t xml:space="preserve"> </w:t>
+      </w:r>
+      <w:r>
+        <w:rPr>
+          <w:lang w:val="en-US"/>
+        </w:rPr>
+        <w:t>[</w:t>
+      </w:r>
+      <w:r>
+        <w:rPr>
+          <w:lang w:val="en-US"/>
+        </w:rPr>
         <w:fldChar w:fldCharType="begin"/>
       </w:r>
       <w:r>
@@ -1826,31 +1981,115 @@
         <w:rPr>
           <w:lang w:val="en-US"/>
         </w:rPr>
-        <w:t xml:space="preserve">, we use </w:t>
-      </w:r>
-      <w:r>
-        <w:rPr>
-          <w:lang w:val="en-US"/>
-        </w:rPr>
-        <w:t xml:space="preserve">higher number of filters </w:t>
-      </w:r>
-      <w:r>
-        <w:rPr>
-          <w:lang w:val="en-US"/>
-        </w:rPr>
-        <w:t xml:space="preserve">to train the </w:t>
-      </w:r>
-      <w:r>
-        <w:rPr>
-          <w:lang w:val="en-US"/>
-        </w:rPr>
-        <w:t>CNN</w:t>
+        <w:t>] With</w:t>
+      </w:r>
+      <w:r>
+        <w:rPr>
+          <w:lang w:val="en-US"/>
+        </w:rPr>
+        <w:t xml:space="preserve"> </w:t>
+      </w:r>
+      <w:r>
+        <w:rPr>
+          <w:lang w:val="en-US"/>
+        </w:rPr>
+        <w:t>75 iterations we achieved a high accuracy for the batch size 32, 64 and 128</w:t>
+      </w:r>
+      <w:r>
+        <w:rPr>
+          <w:lang w:val="en-US"/>
+        </w:rPr>
+        <w:t xml:space="preserve">, </w:t>
+      </w:r>
+      <w:r>
+        <w:rPr>
+          <w:lang w:val="en-US"/>
+        </w:rPr>
+        <w:t>thus</w:t>
+      </w:r>
+      <w:r>
+        <w:rPr>
+          <w:lang w:val="en-US"/>
+        </w:rPr>
+        <w:t xml:space="preserve"> we</w:t>
+      </w:r>
+      <w:r>
+        <w:rPr>
+          <w:lang w:val="en-US"/>
+        </w:rPr>
+        <w:t xml:space="preserve"> try to increase the accuracy with larger number of filters</w:t>
+      </w:r>
+      <w:r>
+        <w:rPr>
+          <w:lang w:val="en-US"/>
+        </w:rPr>
+        <w:t xml:space="preserve"> for 75 epochs</w:t>
       </w:r>
       <w:r>
         <w:rPr>
           <w:lang w:val="en-US"/>
         </w:rPr>
         <w:t xml:space="preserve">. </w:t>
+      </w:r>
+      <w:r>
+        <w:rPr>
+          <w:lang w:val="en-US"/>
+        </w:rPr>
+        <w:t>[</w:t>
+      </w:r>
+      <w:r>
+        <w:rPr>
+          <w:lang w:val="en-US"/>
+        </w:rPr>
+        <w:fldChar w:fldCharType="begin"/>
+      </w:r>
+      <w:r>
+        <w:rPr>
+          <w:lang w:val="en-US"/>
+        </w:rPr>
+        <w:instrText xml:space="preserve"> REF _Ref531537357 \h </w:instrText>
+      </w:r>
+      <w:r>
+        <w:rPr>
+          <w:lang w:val="en-US"/>
+        </w:rPr>
+      </w:r>
+      <w:r>
+        <w:rPr>
+          <w:lang w:val="en-US"/>
+        </w:rPr>
+        <w:fldChar w:fldCharType="separate"/>
+      </w:r>
+      <w:r>
+        <w:rPr>
+          <w:lang w:val="en-US"/>
+        </w:rPr>
+        <w:t xml:space="preserve">Figure </w:t>
+      </w:r>
+      <w:r>
+        <w:rPr>
+          <w:noProof/>
+          <w:lang w:val="en-US"/>
+        </w:rPr>
+        <w:t>6</w:t>
+      </w:r>
+      <w:r>
+        <w:rPr>
+          <w:lang w:val="en-US"/>
+        </w:rPr>
+        <w:fldChar w:fldCharType="end"/>
+      </w:r>
+      <w:r>
+        <w:rPr>
+          <w:lang w:val="en-US"/>
+        </w:rPr>
+        <w:t xml:space="preserve">] shows an increase so the accuracy got higher than 0.8 for batch size 64 and 128 for both increased filter sizes, but for batch size 32 we see that it increased with filter size 64 and decreased for filter size 128. </w:t>
+      </w:r>
+      <w:r>
+        <w:rPr>
+          <w:lang w:val="en-US"/>
+        </w:rPr>
+        <w:t xml:space="preserve">Our approach of increasing the number of filters showed an increase of the accuracy. </w:t>
       </w:r>
       <w:bookmarkStart w:id="4" w:name="_GoBack"/>
       <w:bookmarkEnd w:id="4"/>
@@ -1864,10 +2103,10 @@
           <w:noProof/>
         </w:rPr>
         <w:drawing>
-          <wp:inline distT="0" distB="0" distL="0" distR="0" wp14:anchorId="352766A6" wp14:editId="4C087BFB">
-            <wp:extent cx="3734124" cy="2225233"/>
-            <wp:effectExtent l="0" t="0" r="0" b="3810"/>
-            <wp:docPr id="11" name="Grafik 11"/>
+          <wp:inline distT="0" distB="0" distL="0" distR="0" wp14:anchorId="0A50CC6A" wp14:editId="1E5B5EBA">
+            <wp:extent cx="3026253" cy="1803400"/>
+            <wp:effectExtent l="0" t="0" r="3175" b="6350"/>
+            <wp:docPr id="12" name="Grafik 12"/>
             <wp:cNvGraphicFramePr>
               <a:graphicFrameLocks xmlns:a="http://schemas.openxmlformats.org/drawingml/2006/main" noChangeAspect="1"/>
             </wp:cNvGraphicFramePr>
@@ -1875,7 +2114,7 @@
               <a:graphicData uri="http://schemas.openxmlformats.org/drawingml/2006/picture">
                 <pic:pic xmlns:pic="http://schemas.openxmlformats.org/drawingml/2006/picture">
                   <pic:nvPicPr>
-                    <pic:cNvPr id="11" name="accuracy - number of filters.png"/>
+                    <pic:cNvPr id="12" name="accuracy - number of filters.png"/>
                     <pic:cNvPicPr/>
                   </pic:nvPicPr>
                   <pic:blipFill>
@@ -1893,7 +2132,7 @@
                   <pic:spPr>
                     <a:xfrm>
                       <a:off x="0" y="0"/>
-                      <a:ext cx="3734124" cy="2225233"/>
+                      <a:ext cx="3053836" cy="1819837"/>
                     </a:xfrm>
                     <a:prstGeom prst="rect">
                       <a:avLst/>
@@ -1982,10 +2221,129 @@
     </w:p>
     <w:p>
       <w:pPr>
-        <w:rPr>
-          <w:lang w:val="en-US"/>
-        </w:rPr>
+        <w:keepNext/>
       </w:pPr>
+      <w:r>
+        <w:rPr>
+          <w:noProof/>
+          <w:lang w:val="en-US"/>
+        </w:rPr>
+        <w:drawing>
+          <wp:inline distT="0" distB="0" distL="0" distR="0" wp14:anchorId="3EACDF84" wp14:editId="50A29A4B">
+            <wp:extent cx="3033213" cy="1822450"/>
+            <wp:effectExtent l="0" t="0" r="0" b="6350"/>
+            <wp:docPr id="13" name="Grafik 13"/>
+            <wp:cNvGraphicFramePr>
+              <a:graphicFrameLocks xmlns:a="http://schemas.openxmlformats.org/drawingml/2006/main" noChangeAspect="1"/>
+            </wp:cNvGraphicFramePr>
+            <a:graphic xmlns:a="http://schemas.openxmlformats.org/drawingml/2006/main">
+              <a:graphicData uri="http://schemas.openxmlformats.org/drawingml/2006/picture">
+                <pic:pic xmlns:pic="http://schemas.openxmlformats.org/drawingml/2006/picture">
+                  <pic:nvPicPr>
+                    <pic:cNvPr id="13" name="accuracy - number of filters - 75 epochs.png"/>
+                    <pic:cNvPicPr/>
+                  </pic:nvPicPr>
+                  <pic:blipFill>
+                    <a:blip r:embed="rId10">
+                      <a:extLst>
+                        <a:ext uri="{28A0092B-C50C-407E-A947-70E740481C1C}">
+                          <a14:useLocalDpi xmlns:a14="http://schemas.microsoft.com/office/drawing/2010/main" val="0"/>
+                        </a:ext>
+                      </a:extLst>
+                    </a:blip>
+                    <a:stretch>
+                      <a:fillRect/>
+                    </a:stretch>
+                  </pic:blipFill>
+                  <pic:spPr>
+                    <a:xfrm>
+                      <a:off x="0" y="0"/>
+                      <a:ext cx="3069135" cy="1844033"/>
+                    </a:xfrm>
+                    <a:prstGeom prst="rect">
+                      <a:avLst/>
+                    </a:prstGeom>
+                  </pic:spPr>
+                </pic:pic>
+              </a:graphicData>
+            </a:graphic>
+          </wp:inline>
+        </w:drawing>
+      </w:r>
+    </w:p>
+    <w:p>
+      <w:pPr>
+        <w:pStyle w:val="Beschriftung"/>
+        <w:rPr>
+          <w:lang w:val="en-US"/>
+        </w:rPr>
+      </w:pPr>
+      <w:bookmarkStart w:id="6" w:name="_Ref531537357"/>
+      <w:r>
+        <w:rPr>
+          <w:lang w:val="en-US"/>
+        </w:rPr>
+        <w:t xml:space="preserve">Figure </w:t>
+      </w:r>
+      <w:r>
+        <w:fldChar w:fldCharType="begin"/>
+      </w:r>
+      <w:r>
+        <w:rPr>
+          <w:lang w:val="en-US"/>
+        </w:rPr>
+        <w:instrText xml:space="preserve"> SEQ Figure \* ARABIC </w:instrText>
+      </w:r>
+      <w:r>
+        <w:fldChar w:fldCharType="separate"/>
+      </w:r>
+      <w:r>
+        <w:rPr>
+          <w:noProof/>
+          <w:lang w:val="en-US"/>
+        </w:rPr>
+        <w:t>6</w:t>
+      </w:r>
+      <w:r>
+        <w:fldChar w:fldCharType="end"/>
+      </w:r>
+      <w:bookmarkEnd w:id="6"/>
+      <w:r>
+        <w:rPr>
+          <w:lang w:val="en-US"/>
+        </w:rPr>
+        <w:t xml:space="preserve"> </w:t>
+      </w:r>
+      <w:r>
+        <w:rPr>
+          <w:lang w:val="en-US"/>
+        </w:rPr>
+        <w:t xml:space="preserve">Accuracy </w:t>
+      </w:r>
+      <w:r>
+        <w:rPr>
+          <w:lang w:val="en-US"/>
+        </w:rPr>
+        <w:t xml:space="preserve">of the model with different number of filters. Model trained with </w:t>
+      </w:r>
+      <w:r>
+        <w:rPr>
+          <w:lang w:val="en-US"/>
+        </w:rPr>
+        <w:t>75</w:t>
+      </w:r>
+      <w:r>
+        <w:rPr>
+          <w:lang w:val="en-US"/>
+        </w:rPr>
+        <w:t xml:space="preserve"> iterations</w:t>
+      </w:r>
+      <w:r>
+        <w:rPr>
+          <w:lang w:val="en-US"/>
+        </w:rPr>
+        <w:t>.</w:t>
+      </w:r>
     </w:p>
     <w:sectPr>
       <w:pgSz w:w="11906" w:h="16838"/>
@@ -2744,7 +3102,7 @@
 </file>
 
 <file path=customXml/itemProps1.xml><?xml version="1.0" encoding="utf-8"?>
-<ds:datastoreItem xmlns:ds="http://schemas.openxmlformats.org/officeDocument/2006/customXml" ds:itemID="{E17ACFF4-0D1B-459E-9990-A5E952AA8C7E}">
+<ds:datastoreItem xmlns:ds="http://schemas.openxmlformats.org/officeDocument/2006/customXml" ds:itemID="{E1E5126C-C820-472E-8E2C-F4995E22B2C0}">
   <ds:schemaRefs>
     <ds:schemaRef ds:uri="http://schemas.openxmlformats.org/officeDocument/2006/bibliography"/>
   </ds:schemaRefs>

</xml_diff>